<commit_message>
Terminé: devoir sys II semaine 01 cours 01
</commit_message>
<xml_diff>
--- a/Sys II/Semaine 01/Cours 01/Devoirs/420-V32-A17_Concept_Systemes_dexploitation_I.docx
+++ b/Sys II/Semaine 01/Cours 01/Devoirs/420-V32-A17_Concept_Systemes_dexploitation_I.docx
@@ -1,6 +1,6 @@
 
 <file path=word/document.xml><?xml version="1.0" encoding="utf-8"?>
-<w:document xmlns:wpc="http://schemas.microsoft.com/office/word/2010/wordprocessingCanvas" xmlns:cx="http://schemas.microsoft.com/office/drawing/2014/chartex" xmlns:cx1="http://schemas.microsoft.com/office/drawing/2015/9/8/chartex" xmlns:cx2="http://schemas.microsoft.com/office/drawing/2015/10/21/chartex" xmlns:cx3="http://schemas.microsoft.com/office/drawing/2016/5/9/chartex" xmlns:cx4="http://schemas.microsoft.com/office/drawing/2016/5/10/chartex" xmlns:cx5="http://schemas.microsoft.com/office/drawing/2016/5/11/chartex" xmlns:mc="http://schemas.openxmlformats.org/markup-compatibility/2006" xmlns:o="urn:schemas-microsoft-com:office:office" xmlns:r="http://schemas.openxmlformats.org/officeDocument/2006/relationships" xmlns:m="http://schemas.openxmlformats.org/officeDocument/2006/math" xmlns:v="urn:schemas-microsoft-com:vml" xmlns:wp14="http://schemas.microsoft.com/office/word/2010/wordprocessingDrawing" xmlns:wp="http://schemas.openxmlformats.org/drawingml/2006/wordprocessingDrawing" xmlns:w10="urn:schemas-microsoft-com:office:word" xmlns:w="http://schemas.openxmlformats.org/wordprocessingml/2006/main" xmlns:w14="http://schemas.microsoft.com/office/word/2010/wordml" xmlns:w15="http://schemas.microsoft.com/office/word/2012/wordml" xmlns:w16se="http://schemas.microsoft.com/office/word/2015/wordml/symex" xmlns:wpg="http://schemas.microsoft.com/office/word/2010/wordprocessingGroup" xmlns:wpi="http://schemas.microsoft.com/office/word/2010/wordprocessingInk" xmlns:wne="http://schemas.microsoft.com/office/word/2006/wordml" xmlns:wps="http://schemas.microsoft.com/office/word/2010/wordprocessingShape" mc:Ignorable="w14 w15 w16se wp14">
+<w:document xmlns:wpc="http://schemas.microsoft.com/office/word/2010/wordprocessingCanvas" xmlns:cx="http://schemas.microsoft.com/office/drawing/2014/chartex" xmlns:cx1="http://schemas.microsoft.com/office/drawing/2015/9/8/chartex" xmlns:cx2="http://schemas.microsoft.com/office/drawing/2015/10/21/chartex" xmlns:cx3="http://schemas.microsoft.com/office/drawing/2016/5/9/chartex" xmlns:cx4="http://schemas.microsoft.com/office/drawing/2016/5/10/chartex" xmlns:cx5="http://schemas.microsoft.com/office/drawing/2016/5/11/chartex" xmlns:cx6="http://schemas.microsoft.com/office/drawing/2016/5/12/chartex" xmlns:cx7="http://schemas.microsoft.com/office/drawing/2016/5/13/chartex" xmlns:cx8="http://schemas.microsoft.com/office/drawing/2016/5/14/chartex" xmlns:mc="http://schemas.openxmlformats.org/markup-compatibility/2006" xmlns:aink="http://schemas.microsoft.com/office/drawing/2016/ink" xmlns:am3d="http://schemas.microsoft.com/office/drawing/2017/model3d" xmlns:o="urn:schemas-microsoft-com:office:office" xmlns:r="http://schemas.openxmlformats.org/officeDocument/2006/relationships" xmlns:m="http://schemas.openxmlformats.org/officeDocument/2006/math" xmlns:v="urn:schemas-microsoft-com:vml" xmlns:wp14="http://schemas.microsoft.com/office/word/2010/wordprocessingDrawing" xmlns:wp="http://schemas.openxmlformats.org/drawingml/2006/wordprocessingDrawing" xmlns:w10="urn:schemas-microsoft-com:office:word" xmlns:w="http://schemas.openxmlformats.org/wordprocessingml/2006/main" xmlns:w14="http://schemas.microsoft.com/office/word/2010/wordml" xmlns:w15="http://schemas.microsoft.com/office/word/2012/wordml" xmlns:w16cid="http://schemas.microsoft.com/office/word/2016/wordml/cid" xmlns:w16se="http://schemas.microsoft.com/office/word/2015/wordml/symex" xmlns:wpg="http://schemas.microsoft.com/office/word/2010/wordprocessingGroup" xmlns:wpi="http://schemas.microsoft.com/office/word/2010/wordprocessingInk" xmlns:wne="http://schemas.microsoft.com/office/word/2006/wordml" xmlns:wps="http://schemas.microsoft.com/office/word/2010/wordprocessingShape" mc:Ignorable="w14 w15 w16se w16cid wp14">
   <w:body>
     <w:p>
       <w:pPr>
@@ -175,8 +175,9 @@
             <w:pPr>
               <w:pStyle w:val="Rponse"/>
             </w:pPr>
-            <w:bookmarkStart w:id="0" w:name="_GoBack"/>
-            <w:bookmarkEnd w:id="0"/>
+            <w:r>
+              <w:t>Partie du disque dur délimitée par le ou les systèmes d’exploitation. Sers de stockage de l’information dans des sections privées.</w:t>
+            </w:r>
           </w:p>
         </w:tc>
       </w:tr>
@@ -223,6 +224,9 @@
             <w:pPr>
               <w:pStyle w:val="Rponse"/>
             </w:pPr>
+            <w:r>
+              <w:t>L’espacement disponibles pour le stockage d’informations. À l’inverse, cela peut aussi représenter l’espace qui serait prise par un fichier à downloader.</w:t>
+            </w:r>
           </w:p>
         </w:tc>
       </w:tr>
@@ -257,6 +261,9 @@
             <w:pPr>
               <w:pStyle w:val="Rponse"/>
             </w:pPr>
+            <w:r>
+              <w:t>Le volume de disque qui contient le système d’exploitation.</w:t>
+            </w:r>
           </w:p>
         </w:tc>
       </w:tr>
@@ -288,6 +295,17 @@
             <w:pPr>
               <w:pStyle w:val="Rponse"/>
             </w:pPr>
+            <w:r>
+              <w:t xml:space="preserve">La partition étendue sert à ajouter de l’espace de stockage à la partition principale en en rajoutant une autre par exemple. La partition logique servirait en théorie à combler </w:t>
+            </w:r>
+            <w:proofErr w:type="gramStart"/>
+            <w:r>
+              <w:t>les vide</w:t>
+            </w:r>
+            <w:proofErr w:type="gramEnd"/>
+            <w:r>
+              <w:t xml:space="preserve"> que pourraient créer cette liaison (éviterait d’avoir deux morceaux éparpillées).</w:t>
+            </w:r>
           </w:p>
         </w:tc>
       </w:tr>
@@ -319,6 +337,9 @@
             <w:pPr>
               <w:pStyle w:val="Rponse"/>
             </w:pPr>
+            <w:r>
+              <w:t>4</w:t>
+            </w:r>
           </w:p>
         </w:tc>
       </w:tr>
@@ -353,12 +374,21 @@
             <w:pPr>
               <w:pStyle w:val="Rponse"/>
             </w:pPr>
-            <w:bookmarkStart w:id="1" w:name="_Hlk491085990"/>
+            <w:bookmarkStart w:id="0" w:name="_Hlk491085990"/>
+            <w:r>
+              <w:t xml:space="preserve">File allocation table : </w:t>
+            </w:r>
+            <w:r>
+              <w:t xml:space="preserve">Système de fichier permettant </w:t>
+            </w:r>
+            <w:r>
+              <w:t>allocation de contenu jusqu’à 16 bits.</w:t>
+            </w:r>
           </w:p>
         </w:tc>
       </w:tr>
     </w:tbl>
-    <w:bookmarkEnd w:id="1"/>
+    <w:bookmarkEnd w:id="0"/>
     <w:p>
       <w:pPr>
         <w:pStyle w:val="Titre3"/>
@@ -389,6 +419,21 @@
             <w:pPr>
               <w:pStyle w:val="Rponse"/>
             </w:pPr>
+            <w:r>
+              <w:t>File allocation table</w:t>
+            </w:r>
+            <w:r>
+              <w:t xml:space="preserve"> : </w:t>
+            </w:r>
+            <w:r>
+              <w:t xml:space="preserve">Système de fichier permettant allocation de contenu jusqu’à </w:t>
+            </w:r>
+            <w:r>
+              <w:t>32</w:t>
+            </w:r>
+            <w:r>
+              <w:t xml:space="preserve"> bits.</w:t>
+            </w:r>
           </w:p>
         </w:tc>
       </w:tr>
@@ -397,8 +442,9 @@
       <w:pPr>
         <w:pStyle w:val="Titre3"/>
       </w:pPr>
-      <w:bookmarkStart w:id="2" w:name="_Hlk491088516"/>
-      <w:r>
+      <w:bookmarkStart w:id="1" w:name="_Hlk491088516"/>
+      <w:r>
+        <w:lastRenderedPageBreak/>
         <w:t>NTFS</w:t>
       </w:r>
       <w:r>
@@ -424,13 +470,16 @@
             <w:pPr>
               <w:pStyle w:val="Rponse"/>
             </w:pPr>
-            <w:bookmarkStart w:id="3" w:name="_Hlk491088589"/>
+            <w:bookmarkStart w:id="2" w:name="_Hlk491088589"/>
+            <w:r>
+              <w:t>New technologie file system : système de fichier successeur des FAT.</w:t>
+            </w:r>
           </w:p>
         </w:tc>
       </w:tr>
     </w:tbl>
+    <w:bookmarkEnd w:id="1"/>
     <w:bookmarkEnd w:id="2"/>
-    <w:bookmarkEnd w:id="3"/>
     <w:p>
       <w:pPr>
         <w:pStyle w:val="Titre3"/>
@@ -458,6 +507,12 @@
             <w:pPr>
               <w:pStyle w:val="Rponse"/>
             </w:pPr>
+            <w:r>
+              <w:t xml:space="preserve">Second Extended File System : système de fichier </w:t>
+            </w:r>
+            <w:r>
+              <w:t>reconnu pour limiter la fragmentation des données, comparé à NTFS ou les FAT.</w:t>
+            </w:r>
           </w:p>
         </w:tc>
       </w:tr>
@@ -467,7 +522,6 @@
         <w:pStyle w:val="Titre3"/>
       </w:pPr>
       <w:r>
-        <w:lastRenderedPageBreak/>
         <w:t>EXT3</w:t>
       </w:r>
     </w:p>
@@ -490,6 +544,23 @@
             <w:pPr>
               <w:pStyle w:val="Rponse"/>
             </w:pPr>
+            <w:proofErr w:type="spellStart"/>
+            <w:r>
+              <w:t>Third</w:t>
+            </w:r>
+            <w:proofErr w:type="spellEnd"/>
+            <w:r>
+              <w:t xml:space="preserve"> Extended File System : système de fichiers</w:t>
+            </w:r>
+            <w:r>
+              <w:t xml:space="preserve"> successeur d’</w:t>
+            </w:r>
+            <w:r>
+              <w:t xml:space="preserve">Ext2 dont la principale </w:t>
+            </w:r>
+            <w:r>
+              <w:t>amélioration est l’utilisation d’un journal de bord limitant ainsi la longue récupération de données en cas de restart après un crash de l’ordinateur.</w:t>
+            </w:r>
           </w:p>
         </w:tc>
       </w:tr>
@@ -521,6 +592,20 @@
             <w:pPr>
               <w:pStyle w:val="Rponse"/>
             </w:pPr>
+            <w:proofErr w:type="spellStart"/>
+            <w:r>
+              <w:t>Fourth</w:t>
+            </w:r>
+            <w:proofErr w:type="spellEnd"/>
+            <w:r>
+              <w:t xml:space="preserve"> Extended File System : système de fichiers successeur d’Ext3</w:t>
+            </w:r>
+            <w:r>
+              <w:t xml:space="preserve"> dont la principale amélioration consiste de gérer un plus grand nombre de données et </w:t>
+            </w:r>
+            <w:r>
+              <w:t xml:space="preserve">sa plus grande robustesse face aux problèmes rencontrés par son prédécesseur </w:t>
+            </w:r>
           </w:p>
         </w:tc>
       </w:tr>
@@ -555,6 +640,12 @@
             <w:pPr>
               <w:pStyle w:val="Rponse"/>
             </w:pPr>
+            <w:r>
+              <w:t>High Performance File System : dont l’objectif était d’abandonner les syst</w:t>
+            </w:r>
+            <w:r>
+              <w:t>èmes de fichiers. C’est en soit un système de fichiers natif de OS/2.</w:t>
+            </w:r>
           </w:p>
         </w:tc>
       </w:tr>
@@ -586,6 +677,9 @@
             <w:pPr>
               <w:pStyle w:val="Rponse"/>
             </w:pPr>
+            <w:r>
+              <w:t>Fondation pour les standards XMPP.</w:t>
+            </w:r>
           </w:p>
         </w:tc>
       </w:tr>
@@ -620,6 +714,14 @@
             <w:pPr>
               <w:pStyle w:val="Rponse"/>
             </w:pPr>
+            <w:r>
+              <w:t>Network File System : système de fichiers de réseau dont le but est de permettre l’accès à des fichiers entre les systè</w:t>
+            </w:r>
+            <w:bookmarkStart w:id="3" w:name="_GoBack"/>
+            <w:bookmarkEnd w:id="3"/>
+            <w:r>
+              <w:t>mes UNIX.</w:t>
+            </w:r>
           </w:p>
         </w:tc>
       </w:tr>
@@ -645,7 +747,7 @@
 </file>
 
 <file path=word/endnotes.xml><?xml version="1.0" encoding="utf-8"?>
-<w:endnotes xmlns:wpc="http://schemas.microsoft.com/office/word/2010/wordprocessingCanvas" xmlns:cx="http://schemas.microsoft.com/office/drawing/2014/chartex" xmlns:cx1="http://schemas.microsoft.com/office/drawing/2015/9/8/chartex" xmlns:cx2="http://schemas.microsoft.com/office/drawing/2015/10/21/chartex" xmlns:cx3="http://schemas.microsoft.com/office/drawing/2016/5/9/chartex" xmlns:cx4="http://schemas.microsoft.com/office/drawing/2016/5/10/chartex" xmlns:cx5="http://schemas.microsoft.com/office/drawing/2016/5/11/chartex" xmlns:mc="http://schemas.openxmlformats.org/markup-compatibility/2006" xmlns:o="urn:schemas-microsoft-com:office:office" xmlns:r="http://schemas.openxmlformats.org/officeDocument/2006/relationships" xmlns:m="http://schemas.openxmlformats.org/officeDocument/2006/math" xmlns:v="urn:schemas-microsoft-com:vml" xmlns:wp14="http://schemas.microsoft.com/office/word/2010/wordprocessingDrawing" xmlns:wp="http://schemas.openxmlformats.org/drawingml/2006/wordprocessingDrawing" xmlns:w10="urn:schemas-microsoft-com:office:word" xmlns:w="http://schemas.openxmlformats.org/wordprocessingml/2006/main" xmlns:w14="http://schemas.microsoft.com/office/word/2010/wordml" xmlns:w15="http://schemas.microsoft.com/office/word/2012/wordml" xmlns:w16se="http://schemas.microsoft.com/office/word/2015/wordml/symex" xmlns:wpg="http://schemas.microsoft.com/office/word/2010/wordprocessingGroup" xmlns:wpi="http://schemas.microsoft.com/office/word/2010/wordprocessingInk" xmlns:wne="http://schemas.microsoft.com/office/word/2006/wordml" xmlns:wps="http://schemas.microsoft.com/office/word/2010/wordprocessingShape" mc:Ignorable="w14 w15 w16se wp14">
+<w:endnotes xmlns:wpc="http://schemas.microsoft.com/office/word/2010/wordprocessingCanvas" xmlns:cx="http://schemas.microsoft.com/office/drawing/2014/chartex" xmlns:cx1="http://schemas.microsoft.com/office/drawing/2015/9/8/chartex" xmlns:cx2="http://schemas.microsoft.com/office/drawing/2015/10/21/chartex" xmlns:cx3="http://schemas.microsoft.com/office/drawing/2016/5/9/chartex" xmlns:cx4="http://schemas.microsoft.com/office/drawing/2016/5/10/chartex" xmlns:cx5="http://schemas.microsoft.com/office/drawing/2016/5/11/chartex" xmlns:cx6="http://schemas.microsoft.com/office/drawing/2016/5/12/chartex" xmlns:cx7="http://schemas.microsoft.com/office/drawing/2016/5/13/chartex" xmlns:cx8="http://schemas.microsoft.com/office/drawing/2016/5/14/chartex" xmlns:mc="http://schemas.openxmlformats.org/markup-compatibility/2006" xmlns:aink="http://schemas.microsoft.com/office/drawing/2016/ink" xmlns:am3d="http://schemas.microsoft.com/office/drawing/2017/model3d" xmlns:o="urn:schemas-microsoft-com:office:office" xmlns:r="http://schemas.openxmlformats.org/officeDocument/2006/relationships" xmlns:m="http://schemas.openxmlformats.org/officeDocument/2006/math" xmlns:v="urn:schemas-microsoft-com:vml" xmlns:wp14="http://schemas.microsoft.com/office/word/2010/wordprocessingDrawing" xmlns:wp="http://schemas.openxmlformats.org/drawingml/2006/wordprocessingDrawing" xmlns:w10="urn:schemas-microsoft-com:office:word" xmlns:w="http://schemas.openxmlformats.org/wordprocessingml/2006/main" xmlns:w14="http://schemas.microsoft.com/office/word/2010/wordml" xmlns:w15="http://schemas.microsoft.com/office/word/2012/wordml" xmlns:w16cid="http://schemas.microsoft.com/office/word/2016/wordml/cid" xmlns:w16se="http://schemas.microsoft.com/office/word/2015/wordml/symex" xmlns:wpg="http://schemas.microsoft.com/office/word/2010/wordprocessingGroup" xmlns:wpi="http://schemas.microsoft.com/office/word/2010/wordprocessingInk" xmlns:wne="http://schemas.microsoft.com/office/word/2006/wordml" xmlns:wps="http://schemas.microsoft.com/office/word/2010/wordprocessingShape" mc:Ignorable="w14 w15 w16se w16cid wp14">
   <w:endnote w:type="separator" w:id="-1">
     <w:p>
       <w:r>
@@ -664,7 +766,7 @@
 </file>
 
 <file path=word/footer1.xml><?xml version="1.0" encoding="utf-8"?>
-<w:ftr xmlns:wpc="http://schemas.microsoft.com/office/word/2010/wordprocessingCanvas" xmlns:cx="http://schemas.microsoft.com/office/drawing/2014/chartex" xmlns:cx1="http://schemas.microsoft.com/office/drawing/2015/9/8/chartex" xmlns:cx2="http://schemas.microsoft.com/office/drawing/2015/10/21/chartex" xmlns:cx3="http://schemas.microsoft.com/office/drawing/2016/5/9/chartex" xmlns:cx4="http://schemas.microsoft.com/office/drawing/2016/5/10/chartex" xmlns:cx5="http://schemas.microsoft.com/office/drawing/2016/5/11/chartex" xmlns:mc="http://schemas.openxmlformats.org/markup-compatibility/2006" xmlns:o="urn:schemas-microsoft-com:office:office" xmlns:r="http://schemas.openxmlformats.org/officeDocument/2006/relationships" xmlns:m="http://schemas.openxmlformats.org/officeDocument/2006/math" xmlns:v="urn:schemas-microsoft-com:vml" xmlns:wp14="http://schemas.microsoft.com/office/word/2010/wordprocessingDrawing" xmlns:wp="http://schemas.openxmlformats.org/drawingml/2006/wordprocessingDrawing" xmlns:w10="urn:schemas-microsoft-com:office:word" xmlns:w="http://schemas.openxmlformats.org/wordprocessingml/2006/main" xmlns:w14="http://schemas.microsoft.com/office/word/2010/wordml" xmlns:w15="http://schemas.microsoft.com/office/word/2012/wordml" xmlns:w16se="http://schemas.microsoft.com/office/word/2015/wordml/symex" xmlns:wpg="http://schemas.microsoft.com/office/word/2010/wordprocessingGroup" xmlns:wpi="http://schemas.microsoft.com/office/word/2010/wordprocessingInk" xmlns:wne="http://schemas.microsoft.com/office/word/2006/wordml" xmlns:wps="http://schemas.microsoft.com/office/word/2010/wordprocessingShape" mc:Ignorable="w14 w15 w16se wp14">
+<w:ftr xmlns:wpc="http://schemas.microsoft.com/office/word/2010/wordprocessingCanvas" xmlns:cx="http://schemas.microsoft.com/office/drawing/2014/chartex" xmlns:cx1="http://schemas.microsoft.com/office/drawing/2015/9/8/chartex" xmlns:cx2="http://schemas.microsoft.com/office/drawing/2015/10/21/chartex" xmlns:cx3="http://schemas.microsoft.com/office/drawing/2016/5/9/chartex" xmlns:cx4="http://schemas.microsoft.com/office/drawing/2016/5/10/chartex" xmlns:cx5="http://schemas.microsoft.com/office/drawing/2016/5/11/chartex" xmlns:cx6="http://schemas.microsoft.com/office/drawing/2016/5/12/chartex" xmlns:cx7="http://schemas.microsoft.com/office/drawing/2016/5/13/chartex" xmlns:cx8="http://schemas.microsoft.com/office/drawing/2016/5/14/chartex" xmlns:mc="http://schemas.openxmlformats.org/markup-compatibility/2006" xmlns:aink="http://schemas.microsoft.com/office/drawing/2016/ink" xmlns:am3d="http://schemas.microsoft.com/office/drawing/2017/model3d" xmlns:o="urn:schemas-microsoft-com:office:office" xmlns:r="http://schemas.openxmlformats.org/officeDocument/2006/relationships" xmlns:m="http://schemas.openxmlformats.org/officeDocument/2006/math" xmlns:v="urn:schemas-microsoft-com:vml" xmlns:wp14="http://schemas.microsoft.com/office/word/2010/wordprocessingDrawing" xmlns:wp="http://schemas.openxmlformats.org/drawingml/2006/wordprocessingDrawing" xmlns:w10="urn:schemas-microsoft-com:office:word" xmlns:w="http://schemas.openxmlformats.org/wordprocessingml/2006/main" xmlns:w14="http://schemas.microsoft.com/office/word/2010/wordml" xmlns:w15="http://schemas.microsoft.com/office/word/2012/wordml" xmlns:w16cid="http://schemas.microsoft.com/office/word/2016/wordml/cid" xmlns:w16se="http://schemas.microsoft.com/office/word/2015/wordml/symex" xmlns:wpg="http://schemas.microsoft.com/office/word/2010/wordprocessingGroup" xmlns:wpi="http://schemas.microsoft.com/office/word/2010/wordprocessingInk" xmlns:wne="http://schemas.microsoft.com/office/word/2006/wordml" xmlns:wps="http://schemas.microsoft.com/office/word/2010/wordprocessingShape" mc:Ignorable="w14 w15 w16se w16cid wp14">
   <w:p>
     <w:pPr>
       <w:pStyle w:val="Pieddepage"/>
@@ -714,7 +816,7 @@
         <w:rStyle w:val="Numrodepage"/>
         <w:noProof/>
       </w:rPr>
-      <w:t>2</w:t>
+      <w:t>1</w:t>
     </w:r>
     <w:r>
       <w:rPr>
@@ -727,7 +829,7 @@
 </file>
 
 <file path=word/footnotes.xml><?xml version="1.0" encoding="utf-8"?>
-<w:footnotes xmlns:wpc="http://schemas.microsoft.com/office/word/2010/wordprocessingCanvas" xmlns:cx="http://schemas.microsoft.com/office/drawing/2014/chartex" xmlns:cx1="http://schemas.microsoft.com/office/drawing/2015/9/8/chartex" xmlns:cx2="http://schemas.microsoft.com/office/drawing/2015/10/21/chartex" xmlns:cx3="http://schemas.microsoft.com/office/drawing/2016/5/9/chartex" xmlns:cx4="http://schemas.microsoft.com/office/drawing/2016/5/10/chartex" xmlns:cx5="http://schemas.microsoft.com/office/drawing/2016/5/11/chartex" xmlns:mc="http://schemas.openxmlformats.org/markup-compatibility/2006" xmlns:o="urn:schemas-microsoft-com:office:office" xmlns:r="http://schemas.openxmlformats.org/officeDocument/2006/relationships" xmlns:m="http://schemas.openxmlformats.org/officeDocument/2006/math" xmlns:v="urn:schemas-microsoft-com:vml" xmlns:wp14="http://schemas.microsoft.com/office/word/2010/wordprocessingDrawing" xmlns:wp="http://schemas.openxmlformats.org/drawingml/2006/wordprocessingDrawing" xmlns:w10="urn:schemas-microsoft-com:office:word" xmlns:w="http://schemas.openxmlformats.org/wordprocessingml/2006/main" xmlns:w14="http://schemas.microsoft.com/office/word/2010/wordml" xmlns:w15="http://schemas.microsoft.com/office/word/2012/wordml" xmlns:w16se="http://schemas.microsoft.com/office/word/2015/wordml/symex" xmlns:wpg="http://schemas.microsoft.com/office/word/2010/wordprocessingGroup" xmlns:wpi="http://schemas.microsoft.com/office/word/2010/wordprocessingInk" xmlns:wne="http://schemas.microsoft.com/office/word/2006/wordml" xmlns:wps="http://schemas.microsoft.com/office/word/2010/wordprocessingShape" mc:Ignorable="w14 w15 w16se wp14">
+<w:footnotes xmlns:wpc="http://schemas.microsoft.com/office/word/2010/wordprocessingCanvas" xmlns:cx="http://schemas.microsoft.com/office/drawing/2014/chartex" xmlns:cx1="http://schemas.microsoft.com/office/drawing/2015/9/8/chartex" xmlns:cx2="http://schemas.microsoft.com/office/drawing/2015/10/21/chartex" xmlns:cx3="http://schemas.microsoft.com/office/drawing/2016/5/9/chartex" xmlns:cx4="http://schemas.microsoft.com/office/drawing/2016/5/10/chartex" xmlns:cx5="http://schemas.microsoft.com/office/drawing/2016/5/11/chartex" xmlns:cx6="http://schemas.microsoft.com/office/drawing/2016/5/12/chartex" xmlns:cx7="http://schemas.microsoft.com/office/drawing/2016/5/13/chartex" xmlns:cx8="http://schemas.microsoft.com/office/drawing/2016/5/14/chartex" xmlns:mc="http://schemas.openxmlformats.org/markup-compatibility/2006" xmlns:aink="http://schemas.microsoft.com/office/drawing/2016/ink" xmlns:am3d="http://schemas.microsoft.com/office/drawing/2017/model3d" xmlns:o="urn:schemas-microsoft-com:office:office" xmlns:r="http://schemas.openxmlformats.org/officeDocument/2006/relationships" xmlns:m="http://schemas.openxmlformats.org/officeDocument/2006/math" xmlns:v="urn:schemas-microsoft-com:vml" xmlns:wp14="http://schemas.microsoft.com/office/word/2010/wordprocessingDrawing" xmlns:wp="http://schemas.openxmlformats.org/drawingml/2006/wordprocessingDrawing" xmlns:w10="urn:schemas-microsoft-com:office:word" xmlns:w="http://schemas.openxmlformats.org/wordprocessingml/2006/main" xmlns:w14="http://schemas.microsoft.com/office/word/2010/wordml" xmlns:w15="http://schemas.microsoft.com/office/word/2012/wordml" xmlns:w16cid="http://schemas.microsoft.com/office/word/2016/wordml/cid" xmlns:w16se="http://schemas.microsoft.com/office/word/2015/wordml/symex" xmlns:wpg="http://schemas.microsoft.com/office/word/2010/wordprocessingGroup" xmlns:wpi="http://schemas.microsoft.com/office/word/2010/wordprocessingInk" xmlns:wne="http://schemas.microsoft.com/office/word/2006/wordml" xmlns:wps="http://schemas.microsoft.com/office/word/2010/wordprocessingShape" mc:Ignorable="w14 w15 w16se w16cid wp14">
   <w:footnote w:type="separator" w:id="-1">
     <w:p>
       <w:r>
@@ -746,7 +848,7 @@
 </file>
 
 <file path=word/header1.xml><?xml version="1.0" encoding="utf-8"?>
-<w:hdr xmlns:wpc="http://schemas.microsoft.com/office/word/2010/wordprocessingCanvas" xmlns:cx="http://schemas.microsoft.com/office/drawing/2014/chartex" xmlns:cx1="http://schemas.microsoft.com/office/drawing/2015/9/8/chartex" xmlns:cx2="http://schemas.microsoft.com/office/drawing/2015/10/21/chartex" xmlns:cx3="http://schemas.microsoft.com/office/drawing/2016/5/9/chartex" xmlns:cx4="http://schemas.microsoft.com/office/drawing/2016/5/10/chartex" xmlns:cx5="http://schemas.microsoft.com/office/drawing/2016/5/11/chartex" xmlns:mc="http://schemas.openxmlformats.org/markup-compatibility/2006" xmlns:o="urn:schemas-microsoft-com:office:office" xmlns:r="http://schemas.openxmlformats.org/officeDocument/2006/relationships" xmlns:m="http://schemas.openxmlformats.org/officeDocument/2006/math" xmlns:v="urn:schemas-microsoft-com:vml" xmlns:wp14="http://schemas.microsoft.com/office/word/2010/wordprocessingDrawing" xmlns:wp="http://schemas.openxmlformats.org/drawingml/2006/wordprocessingDrawing" xmlns:w10="urn:schemas-microsoft-com:office:word" xmlns:w="http://schemas.openxmlformats.org/wordprocessingml/2006/main" xmlns:w14="http://schemas.microsoft.com/office/word/2010/wordml" xmlns:w15="http://schemas.microsoft.com/office/word/2012/wordml" xmlns:w16se="http://schemas.microsoft.com/office/word/2015/wordml/symex" xmlns:wpg="http://schemas.microsoft.com/office/word/2010/wordprocessingGroup" xmlns:wpi="http://schemas.microsoft.com/office/word/2010/wordprocessingInk" xmlns:wne="http://schemas.microsoft.com/office/word/2006/wordml" xmlns:wps="http://schemas.microsoft.com/office/word/2010/wordprocessingShape" mc:Ignorable="w14 w15 w16se wp14">
+<w:hdr xmlns:wpc="http://schemas.microsoft.com/office/word/2010/wordprocessingCanvas" xmlns:cx="http://schemas.microsoft.com/office/drawing/2014/chartex" xmlns:cx1="http://schemas.microsoft.com/office/drawing/2015/9/8/chartex" xmlns:cx2="http://schemas.microsoft.com/office/drawing/2015/10/21/chartex" xmlns:cx3="http://schemas.microsoft.com/office/drawing/2016/5/9/chartex" xmlns:cx4="http://schemas.microsoft.com/office/drawing/2016/5/10/chartex" xmlns:cx5="http://schemas.microsoft.com/office/drawing/2016/5/11/chartex" xmlns:cx6="http://schemas.microsoft.com/office/drawing/2016/5/12/chartex" xmlns:cx7="http://schemas.microsoft.com/office/drawing/2016/5/13/chartex" xmlns:cx8="http://schemas.microsoft.com/office/drawing/2016/5/14/chartex" xmlns:mc="http://schemas.openxmlformats.org/markup-compatibility/2006" xmlns:aink="http://schemas.microsoft.com/office/drawing/2016/ink" xmlns:am3d="http://schemas.microsoft.com/office/drawing/2017/model3d" xmlns:o="urn:schemas-microsoft-com:office:office" xmlns:r="http://schemas.openxmlformats.org/officeDocument/2006/relationships" xmlns:m="http://schemas.openxmlformats.org/officeDocument/2006/math" xmlns:v="urn:schemas-microsoft-com:vml" xmlns:wp14="http://schemas.microsoft.com/office/word/2010/wordprocessingDrawing" xmlns:wp="http://schemas.openxmlformats.org/drawingml/2006/wordprocessingDrawing" xmlns:w10="urn:schemas-microsoft-com:office:word" xmlns:w="http://schemas.openxmlformats.org/wordprocessingml/2006/main" xmlns:w14="http://schemas.microsoft.com/office/word/2010/wordml" xmlns:w15="http://schemas.microsoft.com/office/word/2012/wordml" xmlns:w16cid="http://schemas.microsoft.com/office/word/2016/wordml/cid" xmlns:w16se="http://schemas.microsoft.com/office/word/2015/wordml/symex" xmlns:wpg="http://schemas.microsoft.com/office/word/2010/wordprocessingGroup" xmlns:wpi="http://schemas.microsoft.com/office/word/2010/wordprocessingInk" xmlns:wne="http://schemas.microsoft.com/office/word/2006/wordml" xmlns:wps="http://schemas.microsoft.com/office/word/2010/wordprocessingShape" mc:Ignorable="w14 w15 w16se w16cid wp14">
   <w:p>
     <w:pPr>
       <w:pStyle w:val="En-tte"/>
@@ -845,7 +947,7 @@
 </file>
 
 <file path=word/numbering.xml><?xml version="1.0" encoding="utf-8"?>
-<w:numbering xmlns:wpc="http://schemas.microsoft.com/office/word/2010/wordprocessingCanvas" xmlns:cx="http://schemas.microsoft.com/office/drawing/2014/chartex" xmlns:cx1="http://schemas.microsoft.com/office/drawing/2015/9/8/chartex" xmlns:cx2="http://schemas.microsoft.com/office/drawing/2015/10/21/chartex" xmlns:cx3="http://schemas.microsoft.com/office/drawing/2016/5/9/chartex" xmlns:cx4="http://schemas.microsoft.com/office/drawing/2016/5/10/chartex" xmlns:cx5="http://schemas.microsoft.com/office/drawing/2016/5/11/chartex" xmlns:mc="http://schemas.openxmlformats.org/markup-compatibility/2006" xmlns:o="urn:schemas-microsoft-com:office:office" xmlns:r="http://schemas.openxmlformats.org/officeDocument/2006/relationships" xmlns:m="http://schemas.openxmlformats.org/officeDocument/2006/math" xmlns:v="urn:schemas-microsoft-com:vml" xmlns:wp14="http://schemas.microsoft.com/office/word/2010/wordprocessingDrawing" xmlns:wp="http://schemas.openxmlformats.org/drawingml/2006/wordprocessingDrawing" xmlns:w10="urn:schemas-microsoft-com:office:word" xmlns:w="http://schemas.openxmlformats.org/wordprocessingml/2006/main" xmlns:w14="http://schemas.microsoft.com/office/word/2010/wordml" xmlns:w15="http://schemas.microsoft.com/office/word/2012/wordml" xmlns:w16se="http://schemas.microsoft.com/office/word/2015/wordml/symex" xmlns:wpg="http://schemas.microsoft.com/office/word/2010/wordprocessingGroup" xmlns:wpi="http://schemas.microsoft.com/office/word/2010/wordprocessingInk" xmlns:wne="http://schemas.microsoft.com/office/word/2006/wordml" xmlns:wps="http://schemas.microsoft.com/office/word/2010/wordprocessingShape" mc:Ignorable="w14 w15 w16se wp14">
+<w:numbering xmlns:wpc="http://schemas.microsoft.com/office/word/2010/wordprocessingCanvas" xmlns:cx="http://schemas.microsoft.com/office/drawing/2014/chartex" xmlns:cx1="http://schemas.microsoft.com/office/drawing/2015/9/8/chartex" xmlns:cx2="http://schemas.microsoft.com/office/drawing/2015/10/21/chartex" xmlns:cx3="http://schemas.microsoft.com/office/drawing/2016/5/9/chartex" xmlns:cx4="http://schemas.microsoft.com/office/drawing/2016/5/10/chartex" xmlns:cx5="http://schemas.microsoft.com/office/drawing/2016/5/11/chartex" xmlns:cx6="http://schemas.microsoft.com/office/drawing/2016/5/12/chartex" xmlns:cx7="http://schemas.microsoft.com/office/drawing/2016/5/13/chartex" xmlns:cx8="http://schemas.microsoft.com/office/drawing/2016/5/14/chartex" xmlns:mc="http://schemas.openxmlformats.org/markup-compatibility/2006" xmlns:aink="http://schemas.microsoft.com/office/drawing/2016/ink" xmlns:am3d="http://schemas.microsoft.com/office/drawing/2017/model3d" xmlns:o="urn:schemas-microsoft-com:office:office" xmlns:r="http://schemas.openxmlformats.org/officeDocument/2006/relationships" xmlns:m="http://schemas.openxmlformats.org/officeDocument/2006/math" xmlns:v="urn:schemas-microsoft-com:vml" xmlns:wp14="http://schemas.microsoft.com/office/word/2010/wordprocessingDrawing" xmlns:wp="http://schemas.openxmlformats.org/drawingml/2006/wordprocessingDrawing" xmlns:w10="urn:schemas-microsoft-com:office:word" xmlns:w="http://schemas.openxmlformats.org/wordprocessingml/2006/main" xmlns:w14="http://schemas.microsoft.com/office/word/2010/wordml" xmlns:w15="http://schemas.microsoft.com/office/word/2012/wordml" xmlns:w16cid="http://schemas.microsoft.com/office/word/2016/wordml/cid" xmlns:w16se="http://schemas.microsoft.com/office/word/2015/wordml/symex" xmlns:wpg="http://schemas.microsoft.com/office/word/2010/wordprocessingGroup" xmlns:wpi="http://schemas.microsoft.com/office/word/2010/wordprocessingInk" xmlns:wne="http://schemas.microsoft.com/office/word/2006/wordml" xmlns:wps="http://schemas.microsoft.com/office/word/2010/wordprocessingShape" mc:Ignorable="w14 w15 w16se w16cid wp14">
   <w:abstractNum w:abstractNumId="0" w15:restartNumberingAfterBreak="0">
     <w:nsid w:val="00000001"/>
     <w:multiLevelType w:val="multilevel"/>
@@ -982,7 +1084,7 @@
 </file>
 
 <file path=word/styles.xml><?xml version="1.0" encoding="utf-8"?>
-<w:styles xmlns:mc="http://schemas.openxmlformats.org/markup-compatibility/2006" xmlns:r="http://schemas.openxmlformats.org/officeDocument/2006/relationships" xmlns:w="http://schemas.openxmlformats.org/wordprocessingml/2006/main" xmlns:w14="http://schemas.microsoft.com/office/word/2010/wordml" xmlns:w15="http://schemas.microsoft.com/office/word/2012/wordml" xmlns:w16se="http://schemas.microsoft.com/office/word/2015/wordml/symex" mc:Ignorable="w14 w15 w16se">
+<w:styles xmlns:mc="http://schemas.openxmlformats.org/markup-compatibility/2006" xmlns:r="http://schemas.openxmlformats.org/officeDocument/2006/relationships" xmlns:w="http://schemas.openxmlformats.org/wordprocessingml/2006/main" xmlns:w14="http://schemas.microsoft.com/office/word/2010/wordml" xmlns:w15="http://schemas.microsoft.com/office/word/2012/wordml" xmlns:w16cid="http://schemas.microsoft.com/office/word/2016/wordml/cid" xmlns:w16se="http://schemas.microsoft.com/office/word/2015/wordml/symex" mc:Ignorable="w14 w15 w16se w16cid">
   <w:docDefaults>
     <w:rPrDefault>
       <w:rPr>
@@ -992,7 +1094,7 @@
     </w:rPrDefault>
     <w:pPrDefault/>
   </w:docDefaults>
-  <w:latentStyles w:defLockedState="0" w:defUIPriority="99" w:defSemiHidden="0" w:defUnhideWhenUsed="0" w:defQFormat="0" w:count="374">
+  <w:latentStyles w:defLockedState="0" w:defUIPriority="99" w:defSemiHidden="0" w:defUnhideWhenUsed="0" w:defQFormat="0" w:count="375">
     <w:lsdException w:name="Normal" w:uiPriority="0" w:qFormat="1"/>
     <w:lsdException w:name="heading 1" w:uiPriority="9" w:qFormat="1"/>
     <w:lsdException w:name="heading 2" w:uiPriority="9" w:qFormat="1"/>
@@ -1098,7 +1200,6 @@
     <w:lsdException w:name="HTML Sample" w:semiHidden="1" w:unhideWhenUsed="1"/>
     <w:lsdException w:name="HTML Typewriter" w:semiHidden="1" w:unhideWhenUsed="1"/>
     <w:lsdException w:name="HTML Variable" w:semiHidden="1" w:unhideWhenUsed="1"/>
-    <w:lsdException w:name="Normal Table" w:semiHidden="1" w:unhideWhenUsed="1"/>
     <w:lsdException w:name="annotation subject" w:semiHidden="1" w:unhideWhenUsed="1"/>
     <w:lsdException w:name="No List" w:semiHidden="1" w:unhideWhenUsed="1"/>
     <w:lsdException w:name="Outline List 1" w:semiHidden="1" w:unhideWhenUsed="1"/>
@@ -1145,10 +1246,8 @@
     <w:lsdException w:name="Table Subtle 2" w:semiHidden="1" w:unhideWhenUsed="1"/>
     <w:lsdException w:name="Table Web 1" w:semiHidden="1" w:unhideWhenUsed="1"/>
     <w:lsdException w:name="Table Web 2" w:semiHidden="1" w:unhideWhenUsed="1"/>
-    <w:lsdException w:name="Table Web 3" w:semiHidden="1" w:unhideWhenUsed="1"/>
     <w:lsdException w:name="Balloon Text" w:semiHidden="1" w:unhideWhenUsed="1"/>
     <w:lsdException w:name="Table Grid" w:uiPriority="59"/>
-    <w:lsdException w:name="Table Theme" w:semiHidden="1" w:unhideWhenUsed="1"/>
     <w:lsdException w:name="Placeholder Text" w:semiHidden="1"/>
     <w:lsdException w:name="No Spacing" w:uiPriority="1" w:qFormat="1"/>
     <w:lsdException w:name="Light Shading" w:uiPriority="60"/>
@@ -1367,6 +1466,7 @@
     <w:lsdException w:name="Mention" w:semiHidden="1" w:unhideWhenUsed="1"/>
     <w:lsdException w:name="Smart Hyperlink" w:semiHidden="1" w:unhideWhenUsed="1"/>
     <w:lsdException w:name="Hashtag" w:semiHidden="1" w:unhideWhenUsed="1"/>
+    <w:lsdException w:name="Unresolved Mention" w:semiHidden="1" w:unhideWhenUsed="1"/>
   </w:latentStyles>
   <w:style w:type="paragraph" w:default="1" w:styleId="Normal">
     <w:name w:val="Normal"/>

</xml_diff>